<commit_message>
Que buena onda :lollipop:
</commit_message>
<xml_diff>
--- a/LIBRO.docx
+++ b/LIBRO.docx
@@ -1151,25 +1151,8 @@
         </w:rPr>
         <w:t>omo el aire llega con dificultad</w:t>
       </w:r>
-    </w:p>
-    <w:p>
-      <w:pPr>
-        <w:rPr>
-          <w:rFonts w:ascii="Century Gothic" w:hAnsi="Century Gothic"/>
-          <w:sz w:val="24"/>
-        </w:rPr>
-      </w:pPr>
-      <w:proofErr w:type="gramStart"/>
-      <w:r>
-        <w:rPr>
-          <w:rFonts w:ascii="Century Gothic" w:hAnsi="Century Gothic"/>
-          <w:sz w:val="24"/>
-        </w:rPr>
-        <w:t>djlsajdlajdlasjdlajdlajdllkasjdlkasjdlkasjsdlaskjdlakjdlaslkdjaslkdjalskdjaslkdjas</w:t>
-      </w:r>
       <w:bookmarkStart w:id="0" w:name="_GoBack"/>
       <w:bookmarkEnd w:id="0"/>
-      <w:proofErr w:type="gramEnd"/>
     </w:p>
     <w:sectPr>
       <w:pgSz w:w="12240" w:h="15840"/>

</xml_diff>